<commit_message>
complete distributed system report ver 3
</commit_message>
<xml_diff>
--- a/10.Master/HPT - Dich vu CDN.docx
+++ b/10.Master/HPT - Dich vu CDN.docx
@@ -383,10 +383,7 @@
     </w:p>
     <w:p>
       <w:r>
-        <w:t>CDN có rất nhiều lợi ích khi sử dụng và nó là một trong những yêu cầu mà nhiều website phải sử dụng. Nhưng không phải website nào cũng cần thiết để sử dụng, mà CDN chỉ thật sự hữ</w:t>
-      </w:r>
-      <w:r>
-        <w:t>u ích khi:</w:t>
+        <w:t>CDN có rất nhiều lợi ích khi sử dụng và nó là một trong những yêu cầu mà nhiều website phải sử dụng. Nhưng không phải website nào cũng cần thiết để sử dụng, mà CDN chỉ thật sự hữu ích khi:</w:t>
       </w:r>
     </w:p>
     <w:p>
@@ -585,10 +582,7 @@
       </w:r>
       <w:proofErr w:type="gramEnd"/>
       <w:r>
-        <w:t>. Và sau đó bạn có thể truy cập một tập tin nào đó trên website với đường dẫn CDN mà họ cung cấp hoặc sử dụng một tên miền riêng cho CDN. Ví dụ</w:t>
-      </w:r>
-      <w:r>
-        <w:t>:</w:t>
+        <w:t>. Và sau đó bạn có thể truy cập một tập tin nào đó trên website với đường dẫn CDN mà họ cung cấp hoặc sử dụng một tên miền riêng cho CDN. Ví dụ:</w:t>
       </w:r>
     </w:p>
     <w:p>
@@ -772,25 +766,7 @@
       </w:r>
       <w:proofErr w:type="gramEnd"/>
       <w:r>
-        <w:t xml:space="preserve"> thêm tên miề</w:t>
-      </w:r>
-      <w:r>
-        <w:t>n</w:t>
-      </w:r>
-      <w:r>
-        <w:t xml:space="preserve"> vào và tiến hành cài đặt.</w:t>
-      </w:r>
-      <w:r>
-        <w:t xml:space="preserve"> </w:t>
-      </w:r>
-      <w:r>
-        <w:t xml:space="preserve">Sau đó CloudFlare sẽ cho cung cấp cho </w:t>
-      </w:r>
-      <w:r>
-        <w:t>thành viên hai</w:t>
-      </w:r>
-      <w:r>
-        <w:t xml:space="preserve"> nameserver dạng như bên dưới, chúng ta cứ hiểu đơn giản như là chuyển sang sử dụng dịch vụ DNS của CloudFlare cho dễ hình </w:t>
+        <w:t xml:space="preserve"> thêm tên miền vào và tiến hành cài đặt. Sau đó CloudFlare sẽ cho cung cấp cho thành viên hai nameserver dạng như bên dưới, chúng ta cứ hiểu đơn giản như là chuyển sang sử dụng dịch vụ DNS của CloudFlare cho dễ hình </w:t>
       </w:r>
       <w:proofErr w:type="gramStart"/>
       <w:r>
@@ -1198,16 +1174,7 @@
         <w:t>Các mô hình thống nhất hướng dữ liệu</w:t>
       </w:r>
       <w:r>
-        <w:t xml:space="preserve"> </w:t>
-      </w:r>
-      <w:r>
-        <w:t>(</w:t>
-      </w:r>
-      <w:r>
-        <w:t>Data</w:t>
-      </w:r>
-      <w:r>
-        <w:t>-centric consistency models)</w:t>
+        <w:t xml:space="preserve"> (Data-centric consistency models)</w:t>
       </w:r>
     </w:p>
     <w:p>
@@ -1689,10 +1656,7 @@
         <w:t>thao tác trên B mà A chưa nhận đượ</w:t>
       </w:r>
       <w:r>
-        <w:t xml:space="preserve">c. </w:t>
-      </w:r>
-      <w:r>
-        <w:t xml:space="preserve">Dựa trên giá trị (x, y) ở </w:t>
+        <w:t xml:space="preserve">c. Dựa trên giá trị (x, y) ở </w:t>
       </w:r>
       <w:proofErr w:type="gramStart"/>
       <w:r>
@@ -2641,10 +2605,7 @@
     <w:p/>
     <w:p>
       <w:r>
-        <w:t>Thống nhất đơn điệu ghi (Monotonic Write</w:t>
-      </w:r>
-      <w:r>
-        <w:t xml:space="preserve"> Consistency)</w:t>
+        <w:t>Thống nhất đơn điệu ghi (Monotonic Write Consistency)</w:t>
       </w:r>
     </w:p>
     <w:p>
@@ -2658,15 +2619,7 @@
     </w:p>
     <w:p>
       <w:r>
-        <w:t>Ví dụ về đơn điệu ghi, v</w:t>
-      </w:r>
-      <w:r>
-        <w:t>iệc cập nhật phần</w:t>
-      </w:r>
-      <w:bookmarkStart w:id="0" w:name="_GoBack"/>
-      <w:bookmarkEnd w:id="0"/>
-      <w:r>
-        <w:t xml:space="preserve"> mềm thì phải đảm bảo luôn luôn cập nhật phiên bản mới nhất. </w:t>
+        <w:t xml:space="preserve">Ví dụ về đơn điệu ghi, việc cập nhật phần mềm thì phải đảm bảo luôn luôn cập nhật phiên bản mới nhất. </w:t>
       </w:r>
     </w:p>
     <w:p>
@@ -2717,13 +2670,216 @@
     </w:p>
     <w:p>
       <w:r>
-        <w:t xml:space="preserve">Trong hình a, sau khi thực hiện ghi W(x1) ở L1 thì tiến trình ghi W(x2) ở L2 </w:t>
+        <w:t>Trong hình a, sau khi thực hiện ghi W(x1) ở L1 thì tiến trình ghi W(x2) ở</w:t>
+      </w:r>
+      <w:r>
+        <w:t xml:space="preserve"> L2. Ta thấy việc ghi W(x1) đã được cập nhật trước đó nên mô hình này thỏa mãn đơn điệu ghi. Ở hình b là không thỏa mãn.</w:t>
       </w:r>
     </w:p>
     <w:p/>
+    <w:p>
+      <w:r>
+        <w:t>Thống nhất đọc dữ liệu ghi (Rear-your-write consistency)</w:t>
+      </w:r>
+    </w:p>
+    <w:p>
+      <w:r>
+        <w:t>Trên một tiến trình nếu thao tác đọc xảy ra sau thao tác ghi thì thao tác đọc đó sẽ chờ và chỉ xảy ra sau khi thao tác ghi hoàn thành. Ví dụ như cập nhật nội dung trang web, thay đổi mật khẩu.</w:t>
+      </w:r>
+    </w:p>
+    <w:p>
+      <w:r>
+        <w:rPr>
+          <w:noProof/>
+          <w:lang w:eastAsia="en-US"/>
+        </w:rPr>
+        <w:drawing>
+          <wp:inline distT="0" distB="0" distL="0" distR="0" wp14:anchorId="553A16AE" wp14:editId="07959E4B">
+            <wp:extent cx="5943600" cy="1047750"/>
+            <wp:effectExtent l="0" t="0" r="0" b="0"/>
+            <wp:docPr id="8" name="Picture 8"/>
+            <wp:cNvGraphicFramePr>
+              <a:graphicFrameLocks xmlns:a="http://schemas.openxmlformats.org/drawingml/2006/main" noChangeAspect="1"/>
+            </wp:cNvGraphicFramePr>
+            <a:graphic xmlns:a="http://schemas.openxmlformats.org/drawingml/2006/main">
+              <a:graphicData uri="http://schemas.openxmlformats.org/drawingml/2006/picture">
+                <pic:pic xmlns:pic="http://schemas.openxmlformats.org/drawingml/2006/picture">
+                  <pic:nvPicPr>
+                    <pic:cNvPr id="0" name="Picture 1"/>
+                    <pic:cNvPicPr>
+                      <a:picLocks noChangeAspect="1" noChangeArrowheads="1"/>
+                    </pic:cNvPicPr>
+                  </pic:nvPicPr>
+                  <pic:blipFill>
+                    <a:blip r:embed="rId25">
+                      <a:extLst>
+                        <a:ext uri="{28A0092B-C50C-407E-A947-70E740481C1C}">
+                          <a14:useLocalDpi xmlns:a14="http://schemas.microsoft.com/office/drawing/2010/main" val="0"/>
+                        </a:ext>
+                      </a:extLst>
+                    </a:blip>
+                    <a:srcRect/>
+                    <a:stretch>
+                      <a:fillRect/>
+                    </a:stretch>
+                  </pic:blipFill>
+                  <pic:spPr bwMode="auto">
+                    <a:xfrm>
+                      <a:off x="0" y="0"/>
+                      <a:ext cx="5943600" cy="1047750"/>
+                    </a:xfrm>
+                    <a:prstGeom prst="rect">
+                      <a:avLst/>
+                    </a:prstGeom>
+                    <a:noFill/>
+                    <a:ln>
+                      <a:noFill/>
+                    </a:ln>
+                  </pic:spPr>
+                </pic:pic>
+              </a:graphicData>
+            </a:graphic>
+          </wp:inline>
+        </w:drawing>
+      </w:r>
+    </w:p>
+    <w:p>
+      <w:r>
+        <w:t xml:space="preserve">Ở hình a, </w:t>
+      </w:r>
+      <w:r>
+        <w:t xml:space="preserve">tiến trình sau ghi giá trị W(x1) ở bản sao L1 </w:t>
+      </w:r>
+      <w:r>
+        <w:t>rồi chuyển sang bản sao L2 để đọc giá trị</w:t>
+      </w:r>
+      <w:r>
+        <w:t xml:space="preserve"> R(x2). Ta thấy việc ghi x1 đã được cập nhật bằng thao tác WS(x1; x2) nên thỏa mãn mô hình đọc dữ liệu ghi. Ở hình b thì không thỏa mãn. </w:t>
+      </w:r>
+    </w:p>
     <w:p/>
+    <w:p>
+      <w:r>
+        <w:t>Thống nhất ghi sau khi đọc (Write-follow-reads consistency)</w:t>
+      </w:r>
+    </w:p>
+    <w:p>
+      <w:r>
+        <w:t xml:space="preserve">Thao tác ghi chỉ xảy ra sau thao tác đọc hoàn thành. </w:t>
+      </w:r>
+      <w:r>
+        <w:t xml:space="preserve">Ví dụ, chỉ có thể trả lời sau khi đã đọc nội dung email. </w:t>
+      </w:r>
+    </w:p>
+    <w:p>
+      <w:r>
+        <w:rPr>
+          <w:noProof/>
+          <w:lang w:eastAsia="en-US"/>
+        </w:rPr>
+        <w:lastRenderedPageBreak/>
+        <w:drawing>
+          <wp:inline distT="0" distB="0" distL="0" distR="0" wp14:anchorId="2CD12461" wp14:editId="223A5EE7">
+            <wp:extent cx="5934075" cy="990600"/>
+            <wp:effectExtent l="0" t="0" r="9525" b="0"/>
+            <wp:docPr id="18" name="Picture 18"/>
+            <wp:cNvGraphicFramePr>
+              <a:graphicFrameLocks xmlns:a="http://schemas.openxmlformats.org/drawingml/2006/main" noChangeAspect="1"/>
+            </wp:cNvGraphicFramePr>
+            <a:graphic xmlns:a="http://schemas.openxmlformats.org/drawingml/2006/main">
+              <a:graphicData uri="http://schemas.openxmlformats.org/drawingml/2006/picture">
+                <pic:pic xmlns:pic="http://schemas.openxmlformats.org/drawingml/2006/picture">
+                  <pic:nvPicPr>
+                    <pic:cNvPr id="0" name="Picture 2"/>
+                    <pic:cNvPicPr>
+                      <a:picLocks noChangeAspect="1" noChangeArrowheads="1"/>
+                    </pic:cNvPicPr>
+                  </pic:nvPicPr>
+                  <pic:blipFill>
+                    <a:blip r:embed="rId26">
+                      <a:extLst>
+                        <a:ext uri="{28A0092B-C50C-407E-A947-70E740481C1C}">
+                          <a14:useLocalDpi xmlns:a14="http://schemas.microsoft.com/office/drawing/2010/main" val="0"/>
+                        </a:ext>
+                      </a:extLst>
+                    </a:blip>
+                    <a:srcRect/>
+                    <a:stretch>
+                      <a:fillRect/>
+                    </a:stretch>
+                  </pic:blipFill>
+                  <pic:spPr bwMode="auto">
+                    <a:xfrm>
+                      <a:off x="0" y="0"/>
+                      <a:ext cx="5934075" cy="990600"/>
+                    </a:xfrm>
+                    <a:prstGeom prst="rect">
+                      <a:avLst/>
+                    </a:prstGeom>
+                    <a:noFill/>
+                    <a:ln>
+                      <a:noFill/>
+                    </a:ln>
+                  </pic:spPr>
+                </pic:pic>
+              </a:graphicData>
+            </a:graphic>
+          </wp:inline>
+        </w:drawing>
+      </w:r>
+    </w:p>
+    <w:p>
+      <w:r>
+        <w:t xml:space="preserve">Ở hình a, tiến trình đọc </w:t>
+      </w:r>
+      <w:r>
+        <w:t xml:space="preserve">dữ liệu </w:t>
+      </w:r>
+      <w:r>
+        <w:t>R(x1) ở bản sao L1 rồi sau đó mới ghi W(x2) ở bản sao L2. Ta thấy ở mô hình này việ</w:t>
+      </w:r>
+      <w:r>
+        <w:t>c ghi x1</w:t>
+      </w:r>
+      <w:r>
+        <w:t xml:space="preserve"> đã được cập nhật đến L2 bằng thao tác WS(x1; x2) trước khi tiến trình đó ghi W(x2). Vì vậy mô hình này thỏa mãn thống nhất ghi sau khi đọc. </w:t>
+      </w:r>
+    </w:p>
+    <w:p>
+      <w:r>
+        <w:t>Ở hình b, việ</w:t>
+      </w:r>
+      <w:r>
+        <w:t>c ghi x1</w:t>
+      </w:r>
+      <w:r>
+        <w:t xml:space="preserve"> chưa được cập nhật đến bản sao L2 trước khi tiến trình đó ghi W(x2)</w:t>
+      </w:r>
+      <w:r>
+        <w:t xml:space="preserve">, vì vậy mô hình này không thỏa mãn. </w:t>
+      </w:r>
+    </w:p>
     <w:p/>
-    <w:p/>
+    <w:p>
+      <w:r>
+        <w:t xml:space="preserve">Explain how replication in DNS takes place, and why it actually works so well? </w:t>
+      </w:r>
+    </w:p>
+    <w:p>
+      <w:r>
+        <w:t xml:space="preserve">The basic idea is that name </w:t>
+      </w:r>
+      <w:proofErr w:type="gramStart"/>
+      <w:r>
+        <w:t>servers</w:t>
+      </w:r>
+      <w:proofErr w:type="gramEnd"/>
+      <w:r>
+        <w:t xml:space="preserve"> cache previously looked up results. These results can be kept in a cache for a long time, because DNS makes the assumption that name-to-address mappings do not change often.</w:t>
+      </w:r>
+      <w:bookmarkStart w:id="0" w:name="_GoBack"/>
+      <w:bookmarkEnd w:id="0"/>
+    </w:p>
     <w:p/>
     <w:p/>
     <w:sectPr>

</xml_diff>